<commit_message>
with Gantt chart display
</commit_message>
<xml_diff>
--- a/Requirement/Priyadharshini.docx
+++ b/Requirement/Priyadharshini.docx
@@ -1,6 +1,6 @@
 
 <file path=word/document.xml><?xml version="1.0" encoding="utf-8"?>
-<w:document xmlns:wpc="http://schemas.microsoft.com/office/word/2010/wordprocessingCanvas" xmlns:cx="http://schemas.microsoft.com/office/drawing/2014/chartex" xmlns:mc="http://schemas.openxmlformats.org/markup-compatibility/2006" xmlns:o="urn:schemas-microsoft-com:office:office" xmlns:r="http://schemas.openxmlformats.org/officeDocument/2006/relationships" xmlns:m="http://schemas.openxmlformats.org/officeDocument/2006/math" xmlns:v="urn:schemas-microsoft-com:vml" xmlns:wp14="http://schemas.microsoft.com/office/word/2010/wordprocessingDrawing" xmlns:wp="http://schemas.openxmlformats.org/drawingml/2006/wordprocessingDrawing" xmlns:w10="urn:schemas-microsoft-com:office:word" xmlns:w="http://schemas.openxmlformats.org/wordprocessingml/2006/main" xmlns:w14="http://schemas.microsoft.com/office/word/2010/wordml" xmlns:w15="http://schemas.microsoft.com/office/word/2012/wordml" xmlns:w16se="http://schemas.microsoft.com/office/word/2015/wordml/symex" xmlns:wpg="http://schemas.microsoft.com/office/word/2010/wordprocessingGroup" xmlns:wpi="http://schemas.microsoft.com/office/word/2010/wordprocessingInk" xmlns:wne="http://schemas.microsoft.com/office/word/2006/wordml" xmlns:wps="http://schemas.microsoft.com/office/word/2010/wordprocessingShape" mc:Ignorable="w14 w15 w16se wp14">
+<w:document xmlns:wpc="http://schemas.microsoft.com/office/word/2010/wordprocessingCanvas" xmlns:cx="http://schemas.microsoft.com/office/drawing/2014/chartex" xmlns:cx1="http://schemas.microsoft.com/office/drawing/2015/9/8/chartex" xmlns:mc="http://schemas.openxmlformats.org/markup-compatibility/2006" xmlns:o="urn:schemas-microsoft-com:office:office" xmlns:r="http://schemas.openxmlformats.org/officeDocument/2006/relationships" xmlns:m="http://schemas.openxmlformats.org/officeDocument/2006/math" xmlns:v="urn:schemas-microsoft-com:vml" xmlns:wp14="http://schemas.microsoft.com/office/word/2010/wordprocessingDrawing" xmlns:wp="http://schemas.openxmlformats.org/drawingml/2006/wordprocessingDrawing" xmlns:w10="urn:schemas-microsoft-com:office:word" xmlns:w="http://schemas.openxmlformats.org/wordprocessingml/2006/main" xmlns:w14="http://schemas.microsoft.com/office/word/2010/wordml" xmlns:w15="http://schemas.microsoft.com/office/word/2012/wordml" xmlns:w16se="http://schemas.microsoft.com/office/word/2015/wordml/symex" xmlns:wpg="http://schemas.microsoft.com/office/word/2010/wordprocessingGroup" xmlns:wpi="http://schemas.microsoft.com/office/word/2010/wordprocessingInk" xmlns:wne="http://schemas.microsoft.com/office/word/2006/wordml" xmlns:wps="http://schemas.microsoft.com/office/word/2010/wordprocessingShape" mc:Ignorable="w14 w15 w16se wp14">
   <w:body>
     <w:p>
       <w:pPr>
@@ -66,13 +66,15 @@
         <w:rPr>
           <w:sz w:val="24"/>
           <w:szCs w:val="24"/>
-          <w:lang w:val="en-US"/>
-        </w:rPr>
-      </w:pPr>
-      <w:r>
-        <w:rPr>
-          <w:sz w:val="24"/>
-          <w:szCs w:val="24"/>
+          <w:highlight w:val="green"/>
+          <w:lang w:val="en-US"/>
+        </w:rPr>
+      </w:pPr>
+      <w:r>
+        <w:rPr>
+          <w:sz w:val="24"/>
+          <w:szCs w:val="24"/>
+          <w:highlight w:val="green"/>
           <w:lang w:val="en-US"/>
         </w:rPr>
         <w:t>Should be able to add and save multiple projects.</w:t>
@@ -89,13 +91,15 @@
         <w:rPr>
           <w:sz w:val="24"/>
           <w:szCs w:val="24"/>
-          <w:lang w:val="en-US"/>
-        </w:rPr>
-      </w:pPr>
-      <w:r>
-        <w:rPr>
-          <w:sz w:val="24"/>
-          <w:szCs w:val="24"/>
+          <w:highlight w:val="green"/>
+          <w:lang w:val="en-US"/>
+        </w:rPr>
+      </w:pPr>
+      <w:r>
+        <w:rPr>
+          <w:sz w:val="24"/>
+          <w:szCs w:val="24"/>
+          <w:highlight w:val="green"/>
           <w:lang w:val="en-US"/>
         </w:rPr>
         <w:t>Under each project add and save list of tasks with start date, end date, % of progress.</w:t>
@@ -112,13 +116,15 @@
         <w:rPr>
           <w:sz w:val="24"/>
           <w:szCs w:val="24"/>
-          <w:lang w:val="en-US"/>
-        </w:rPr>
-      </w:pPr>
-      <w:r>
-        <w:rPr>
-          <w:sz w:val="24"/>
-          <w:szCs w:val="24"/>
+          <w:highlight w:val="green"/>
+          <w:lang w:val="en-US"/>
+        </w:rPr>
+      </w:pPr>
+      <w:r>
+        <w:rPr>
+          <w:sz w:val="24"/>
+          <w:szCs w:val="24"/>
+          <w:highlight w:val="green"/>
           <w:lang w:val="en-US"/>
         </w:rPr>
         <w:t>Categorize the task</w:t>
@@ -127,6 +133,7 @@
         <w:rPr>
           <w:sz w:val="24"/>
           <w:szCs w:val="24"/>
+          <w:highlight w:val="green"/>
           <w:lang w:val="en-US"/>
         </w:rPr>
         <w:t>s</w:t>
@@ -135,6 +142,7 @@
         <w:rPr>
           <w:sz w:val="24"/>
           <w:szCs w:val="24"/>
+          <w:highlight w:val="green"/>
           <w:lang w:val="en-US"/>
         </w:rPr>
         <w:t xml:space="preserve"> as UI Task, API Task, DB Task, Testing Task.</w:t>
@@ -158,6 +166,7 @@
         <w:rPr>
           <w:sz w:val="24"/>
           <w:szCs w:val="24"/>
+          <w:highlight w:val="green"/>
           <w:lang w:val="en-US"/>
         </w:rPr>
         <w:t>Differentiate the color of the Gantt chart based on the task category.</w:t>
@@ -183,7 +192,17 @@
           <w:szCs w:val="24"/>
           <w:lang w:val="en-US"/>
         </w:rPr>
-        <w:t xml:space="preserve">Click the Gant chart to load, update and save the task details </w:t>
+        <w:t>Click the Gant chart to load,</w:t>
+      </w:r>
+      <w:bookmarkStart w:id="0" w:name="_GoBack"/>
+      <w:bookmarkEnd w:id="0"/>
+      <w:r>
+        <w:rPr>
+          <w:sz w:val="24"/>
+          <w:szCs w:val="24"/>
+          <w:lang w:val="en-US"/>
+        </w:rPr>
+        <w:t xml:space="preserve"> update and save the task details </w:t>
       </w:r>
     </w:p>
     <w:p>
@@ -195,69 +214,63 @@
         </w:numPr>
         <w:spacing w:line="360" w:lineRule="auto"/>
         <w:rPr>
-          <w:sz w:val="24"/>
-          <w:szCs w:val="24"/>
-          <w:lang w:val="en-US"/>
-        </w:rPr>
-      </w:pPr>
-      <w:r>
-        <w:rPr>
-          <w:sz w:val="24"/>
-          <w:szCs w:val="24"/>
+          <w:color w:val="000000" w:themeColor="text1"/>
+          <w:sz w:val="24"/>
+          <w:szCs w:val="24"/>
+          <w:highlight w:val="green"/>
+          <w:lang w:val="en-US"/>
+        </w:rPr>
+      </w:pPr>
+      <w:r>
+        <w:rPr>
+          <w:color w:val="000000" w:themeColor="text1"/>
+          <w:sz w:val="24"/>
+          <w:szCs w:val="24"/>
+          <w:highlight w:val="green"/>
           <w:lang w:val="en-US"/>
         </w:rPr>
         <w:t>A Dashboard to show</w:t>
       </w:r>
       <w:r>
         <w:rPr>
-          <w:sz w:val="24"/>
-          <w:szCs w:val="24"/>
-          <w:lang w:val="en-US"/>
-        </w:rPr>
-        <w:t xml:space="preserve"> </w:t>
-      </w:r>
-      <w:r>
-        <w:rPr>
-          <w:sz w:val="24"/>
-          <w:szCs w:val="24"/>
-          <w:lang w:val="en-US"/>
-        </w:rPr>
-        <w:t>project summary</w:t>
-      </w:r>
-      <w:r>
-        <w:rPr>
-          <w:sz w:val="24"/>
-          <w:szCs w:val="24"/>
-          <w:lang w:val="en-US"/>
-        </w:rPr>
-        <w:t xml:space="preserve"> using</w:t>
-      </w:r>
-      <w:r>
-        <w:rPr>
-          <w:sz w:val="24"/>
-          <w:szCs w:val="24"/>
+          <w:color w:val="000000" w:themeColor="text1"/>
+          <w:sz w:val="24"/>
+          <w:szCs w:val="24"/>
+          <w:highlight w:val="green"/>
+          <w:lang w:val="en-US"/>
+        </w:rPr>
+        <w:t xml:space="preserve"> project summary using</w:t>
+      </w:r>
+      <w:r>
+        <w:rPr>
+          <w:color w:val="000000" w:themeColor="text1"/>
+          <w:sz w:val="24"/>
+          <w:szCs w:val="24"/>
+          <w:highlight w:val="green"/>
           <w:lang w:val="en-US"/>
         </w:rPr>
         <w:t xml:space="preserve"> graphical representation</w:t>
       </w:r>
       <w:r>
         <w:rPr>
-          <w:sz w:val="24"/>
-          <w:szCs w:val="24"/>
+          <w:color w:val="000000" w:themeColor="text1"/>
+          <w:sz w:val="24"/>
+          <w:szCs w:val="24"/>
+          <w:highlight w:val="green"/>
           <w:lang w:val="en-US"/>
         </w:rPr>
         <w:t xml:space="preserve"> (Pie chart, donut chart, bar graph etc.) whichever is applicable</w:t>
       </w:r>
       <w:r>
         <w:rPr>
-          <w:sz w:val="24"/>
-          <w:szCs w:val="24"/>
+          <w:color w:val="000000" w:themeColor="text1"/>
+          <w:sz w:val="24"/>
+          <w:szCs w:val="24"/>
+          <w:highlight w:val="green"/>
           <w:lang w:val="en-US"/>
         </w:rPr>
         <w:t>.</w:t>
       </w:r>
-      <w:bookmarkStart w:id="0" w:name="_GoBack"/>
-      <w:bookmarkEnd w:id="0"/>
     </w:p>
     <w:p>
       <w:pPr>
@@ -605,7 +618,7 @@
 </file>
 
 <file path=word/numbering.xml><?xml version="1.0" encoding="utf-8"?>
-<w:numbering xmlns:wpc="http://schemas.microsoft.com/office/word/2010/wordprocessingCanvas" xmlns:cx="http://schemas.microsoft.com/office/drawing/2014/chartex" xmlns:mc="http://schemas.openxmlformats.org/markup-compatibility/2006" xmlns:o="urn:schemas-microsoft-com:office:office" xmlns:r="http://schemas.openxmlformats.org/officeDocument/2006/relationships" xmlns:m="http://schemas.openxmlformats.org/officeDocument/2006/math" xmlns:v="urn:schemas-microsoft-com:vml" xmlns:wp14="http://schemas.microsoft.com/office/word/2010/wordprocessingDrawing" xmlns:wp="http://schemas.openxmlformats.org/drawingml/2006/wordprocessingDrawing" xmlns:w10="urn:schemas-microsoft-com:office:word" xmlns:w="http://schemas.openxmlformats.org/wordprocessingml/2006/main" xmlns:w14="http://schemas.microsoft.com/office/word/2010/wordml" xmlns:w15="http://schemas.microsoft.com/office/word/2012/wordml" xmlns:w16se="http://schemas.microsoft.com/office/word/2015/wordml/symex" xmlns:wpg="http://schemas.microsoft.com/office/word/2010/wordprocessingGroup" xmlns:wpi="http://schemas.microsoft.com/office/word/2010/wordprocessingInk" xmlns:wne="http://schemas.microsoft.com/office/word/2006/wordml" xmlns:wps="http://schemas.microsoft.com/office/word/2010/wordprocessingShape" mc:Ignorable="w14 w15 w16se wp14">
+<w:numbering xmlns:wpc="http://schemas.microsoft.com/office/word/2010/wordprocessingCanvas" xmlns:cx="http://schemas.microsoft.com/office/drawing/2014/chartex" xmlns:cx1="http://schemas.microsoft.com/office/drawing/2015/9/8/chartex" xmlns:mc="http://schemas.openxmlformats.org/markup-compatibility/2006" xmlns:o="urn:schemas-microsoft-com:office:office" xmlns:r="http://schemas.openxmlformats.org/officeDocument/2006/relationships" xmlns:m="http://schemas.openxmlformats.org/officeDocument/2006/math" xmlns:v="urn:schemas-microsoft-com:vml" xmlns:wp14="http://schemas.microsoft.com/office/word/2010/wordprocessingDrawing" xmlns:wp="http://schemas.openxmlformats.org/drawingml/2006/wordprocessingDrawing" xmlns:w10="urn:schemas-microsoft-com:office:word" xmlns:w="http://schemas.openxmlformats.org/wordprocessingml/2006/main" xmlns:w14="http://schemas.microsoft.com/office/word/2010/wordml" xmlns:w15="http://schemas.microsoft.com/office/word/2012/wordml" xmlns:w16se="http://schemas.microsoft.com/office/word/2015/wordml/symex" xmlns:wpg="http://schemas.microsoft.com/office/word/2010/wordprocessingGroup" xmlns:wpi="http://schemas.microsoft.com/office/word/2010/wordprocessingInk" xmlns:wne="http://schemas.microsoft.com/office/word/2006/wordml" xmlns:wps="http://schemas.microsoft.com/office/word/2010/wordprocessingShape" mc:Ignorable="w14 w15 w16se wp14">
   <w:abstractNum w:abstractNumId="0" w15:restartNumberingAfterBreak="0">
     <w:nsid w:val="04667D1C"/>
     <w:multiLevelType w:val="hybridMultilevel"/>
@@ -702,7 +715,7 @@
       <w:lvlText w:val="%1."/>
       <w:lvlJc w:val="left"/>
       <w:pPr>
-        <w:ind w:left="717" w:hanging="360"/>
+        <w:ind w:left="927" w:hanging="360"/>
       </w:pPr>
       <w:rPr>
         <w:rFonts w:hint="default"/>
@@ -714,7 +727,7 @@
       <w:lvlText w:val="%2."/>
       <w:lvlJc w:val="left"/>
       <w:pPr>
-        <w:ind w:left="1437" w:hanging="360"/>
+        <w:ind w:left="1647" w:hanging="360"/>
       </w:pPr>
     </w:lvl>
     <w:lvl w:ilvl="2" w:tplc="0409001B" w:tentative="1">
@@ -723,7 +736,7 @@
       <w:lvlText w:val="%3."/>
       <w:lvlJc w:val="right"/>
       <w:pPr>
-        <w:ind w:left="2157" w:hanging="180"/>
+        <w:ind w:left="2367" w:hanging="180"/>
       </w:pPr>
     </w:lvl>
     <w:lvl w:ilvl="3" w:tplc="0409000F" w:tentative="1">
@@ -732,7 +745,7 @@
       <w:lvlText w:val="%4."/>
       <w:lvlJc w:val="left"/>
       <w:pPr>
-        <w:ind w:left="2877" w:hanging="360"/>
+        <w:ind w:left="3087" w:hanging="360"/>
       </w:pPr>
     </w:lvl>
     <w:lvl w:ilvl="4" w:tplc="04090019" w:tentative="1">
@@ -741,7 +754,7 @@
       <w:lvlText w:val="%5."/>
       <w:lvlJc w:val="left"/>
       <w:pPr>
-        <w:ind w:left="3597" w:hanging="360"/>
+        <w:ind w:left="3807" w:hanging="360"/>
       </w:pPr>
     </w:lvl>
     <w:lvl w:ilvl="5" w:tplc="0409001B" w:tentative="1">
@@ -750,7 +763,7 @@
       <w:lvlText w:val="%6."/>
       <w:lvlJc w:val="right"/>
       <w:pPr>
-        <w:ind w:left="4317" w:hanging="180"/>
+        <w:ind w:left="4527" w:hanging="180"/>
       </w:pPr>
     </w:lvl>
     <w:lvl w:ilvl="6" w:tplc="0409000F" w:tentative="1">
@@ -759,7 +772,7 @@
       <w:lvlText w:val="%7."/>
       <w:lvlJc w:val="left"/>
       <w:pPr>
-        <w:ind w:left="5037" w:hanging="360"/>
+        <w:ind w:left="5247" w:hanging="360"/>
       </w:pPr>
     </w:lvl>
     <w:lvl w:ilvl="7" w:tplc="04090019" w:tentative="1">
@@ -768,7 +781,7 @@
       <w:lvlText w:val="%8."/>
       <w:lvlJc w:val="left"/>
       <w:pPr>
-        <w:ind w:left="5757" w:hanging="360"/>
+        <w:ind w:left="5967" w:hanging="360"/>
       </w:pPr>
     </w:lvl>
     <w:lvl w:ilvl="8" w:tplc="0409001B" w:tentative="1">
@@ -777,7 +790,7 @@
       <w:lvlText w:val="%9."/>
       <w:lvlJc w:val="right"/>
       <w:pPr>
-        <w:ind w:left="6477" w:hanging="180"/>
+        <w:ind w:left="6687" w:hanging="180"/>
       </w:pPr>
     </w:lvl>
   </w:abstractNum>

</xml_diff>